<commit_message>
Cambios sustanciales en la estructura de cursos, ptc e instructores. se revisó todo el proceso desde la planeación hasta el cierre del curso.
</commit_message>
<xml_diff>
--- a/templates/cursos_no_regulares/plantilla_contrato_no_regular.docx
+++ b/templates/cursos_no_regulares/plantilla_contrato_no_regular.docx
@@ -147,27 +147,7 @@
           <w:sz w:val="22"/>
           <w:szCs w:val="22"/>
         </w:rPr>
-        <w:t>{</w:t>
-      </w:r>
-      <w:proofErr w:type="spellStart"/>
-      <w:r>
-        <w:rPr>
-          <w:rFonts w:ascii="Century Gothic" w:hAnsi="Century Gothic" w:cs="Arial"/>
-          <w:b/>
-          <w:sz w:val="22"/>
-          <w:szCs w:val="22"/>
-        </w:rPr>
-        <w:t>nombre_instructor</w:t>
-      </w:r>
-      <w:proofErr w:type="spellEnd"/>
-      <w:r>
-        <w:rPr>
-          <w:rFonts w:ascii="Century Gothic" w:hAnsi="Century Gothic" w:cs="Arial"/>
-          <w:b/>
-          <w:sz w:val="22"/>
-          <w:szCs w:val="22"/>
-        </w:rPr>
-        <w:t>}</w:t>
+        <w:t>{nombre_instructor}</w:t>
       </w:r>
       <w:r>
         <w:rPr>
@@ -303,8 +283,6 @@
         </w:rPr>
         <w:t xml:space="preserve"> </w:t>
       </w:r>
-      <w:bookmarkStart w:id="0" w:name="_GoBack"/>
-      <w:bookmarkEnd w:id="0"/>
       <w:r>
         <w:rPr>
           <w:rFonts w:ascii="Century Gothic" w:eastAsia="Arial Unicode MS" w:hAnsi="Century Gothic" w:cs="Arial"/>
@@ -650,27 +628,7 @@
           <w:sz w:val="22"/>
           <w:szCs w:val="22"/>
         </w:rPr>
-        <w:t>{</w:t>
-      </w:r>
-      <w:proofErr w:type="spellStart"/>
-      <w:r>
-        <w:rPr>
-          <w:rFonts w:ascii="Century Gothic" w:hAnsi="Century Gothic" w:cs="Arial"/>
-          <w:b/>
-          <w:sz w:val="22"/>
-          <w:szCs w:val="22"/>
-        </w:rPr>
-        <w:t>sexo_instructor</w:t>
-      </w:r>
-      <w:proofErr w:type="spellEnd"/>
-      <w:r>
-        <w:rPr>
-          <w:rFonts w:ascii="Century Gothic" w:hAnsi="Century Gothic" w:cs="Arial"/>
-          <w:b/>
-          <w:sz w:val="22"/>
-          <w:szCs w:val="22"/>
-        </w:rPr>
-        <w:t>}</w:t>
+        <w:t>{sexo_instructor}</w:t>
       </w:r>
       <w:r>
         <w:rPr>
@@ -687,27 +645,7 @@
           <w:sz w:val="22"/>
           <w:szCs w:val="22"/>
         </w:rPr>
-        <w:t>{</w:t>
-      </w:r>
-      <w:proofErr w:type="spellStart"/>
-      <w:r>
-        <w:rPr>
-          <w:rFonts w:ascii="Century Gothic" w:hAnsi="Century Gothic" w:cs="Arial"/>
-          <w:b/>
-          <w:sz w:val="22"/>
-          <w:szCs w:val="22"/>
-        </w:rPr>
-        <w:t>edo_civil_instructor</w:t>
-      </w:r>
-      <w:proofErr w:type="spellEnd"/>
-      <w:r>
-        <w:rPr>
-          <w:rFonts w:ascii="Century Gothic" w:hAnsi="Century Gothic" w:cs="Arial"/>
-          <w:b/>
-          <w:sz w:val="22"/>
-          <w:szCs w:val="22"/>
-        </w:rPr>
-        <w:t>}</w:t>
+        <w:t>{edo_civil_instructor}</w:t>
       </w:r>
       <w:r>
         <w:rPr>
@@ -724,36 +662,16 @@
           <w:sz w:val="22"/>
           <w:szCs w:val="22"/>
         </w:rPr>
-        <w:t>{</w:t>
-      </w:r>
-      <w:proofErr w:type="spellStart"/>
-      <w:r>
-        <w:rPr>
-          <w:rFonts w:ascii="Century Gothic" w:hAnsi="Century Gothic" w:cs="Arial"/>
-          <w:b/>
-          <w:sz w:val="22"/>
-          <w:szCs w:val="22"/>
-        </w:rPr>
-        <w:t>curp_</w:t>
-      </w:r>
-      <w:r>
-        <w:rPr>
-          <w:rFonts w:ascii="Century Gothic" w:hAnsi="Century Gothic" w:cs="Arial"/>
-          <w:b/>
-          <w:sz w:val="22"/>
-          <w:szCs w:val="22"/>
-        </w:rPr>
-        <w:t>instructor</w:t>
-      </w:r>
-      <w:proofErr w:type="spellEnd"/>
-      <w:r>
-        <w:rPr>
-          <w:rFonts w:ascii="Century Gothic" w:hAnsi="Century Gothic" w:cs="Arial"/>
-          <w:b/>
-          <w:sz w:val="22"/>
-          <w:szCs w:val="22"/>
-        </w:rPr>
-        <w:t>}</w:t>
+        <w:t>{curp_</w:t>
+      </w:r>
+      <w:r>
+        <w:rPr>
+          <w:rFonts w:ascii="Century Gothic" w:hAnsi="Century Gothic" w:cs="Arial"/>
+          <w:b/>
+          <w:sz w:val="22"/>
+          <w:szCs w:val="22"/>
+        </w:rPr>
+        <w:t>instructor}</w:t>
       </w:r>
       <w:r>
         <w:rPr>
@@ -868,17 +786,17 @@
         </w:rPr>
         <w:t>{</w:t>
       </w:r>
-      <w:proofErr w:type="spellStart"/>
-      <w:r>
-        <w:rPr>
-          <w:rFonts w:ascii="Century Gothic" w:hAnsi="Century Gothic" w:cs="Arial"/>
-          <w:b/>
-          <w:sz w:val="22"/>
-          <w:szCs w:val="22"/>
-        </w:rPr>
-        <w:t>grado_academico</w:t>
-      </w:r>
-      <w:proofErr w:type="spellEnd"/>
+      <w:r>
+        <w:rPr>
+          <w:rFonts w:ascii="Century Gothic" w:hAnsi="Century Gothic" w:cs="Arial"/>
+          <w:b/>
+          <w:sz w:val="22"/>
+          <w:szCs w:val="22"/>
+        </w:rPr>
+        <w:t>escolaridad</w:t>
+      </w:r>
+      <w:bookmarkStart w:id="0" w:name="_GoBack"/>
+      <w:bookmarkEnd w:id="0"/>
       <w:r>
         <w:rPr>
           <w:rFonts w:ascii="Century Gothic" w:hAnsi="Century Gothic" w:cs="Arial"/>
@@ -923,27 +841,7 @@
           <w:sz w:val="22"/>
           <w:szCs w:val="22"/>
         </w:rPr>
-        <w:t>{</w:t>
-      </w:r>
-      <w:proofErr w:type="spellStart"/>
-      <w:r>
-        <w:rPr>
-          <w:rFonts w:ascii="Century Gothic" w:hAnsi="Century Gothic" w:cs="Arial"/>
-          <w:b/>
-          <w:sz w:val="22"/>
-          <w:szCs w:val="22"/>
-        </w:rPr>
-        <w:t>rfc</w:t>
-      </w:r>
-      <w:proofErr w:type="spellEnd"/>
-      <w:r>
-        <w:rPr>
-          <w:rFonts w:ascii="Century Gothic" w:hAnsi="Century Gothic" w:cs="Arial"/>
-          <w:b/>
-          <w:sz w:val="22"/>
-          <w:szCs w:val="22"/>
-        </w:rPr>
-        <w:t>}</w:t>
+        <w:t>{rfc}</w:t>
       </w:r>
       <w:r>
         <w:rPr>
@@ -1058,7 +956,6 @@
         </w:rPr>
         <w:t>{</w:t>
       </w:r>
-      <w:proofErr w:type="spellStart"/>
       <w:r>
         <w:rPr>
           <w:rFonts w:ascii="Century Gothic" w:hAnsi="Century Gothic" w:cs="Arial"/>
@@ -1068,7 +965,6 @@
         </w:rPr>
         <w:t>localidad_instructor</w:t>
       </w:r>
-      <w:proofErr w:type="spellEnd"/>
       <w:r>
         <w:rPr>
           <w:rFonts w:ascii="Century Gothic" w:hAnsi="Century Gothic" w:cs="Arial"/>
@@ -1103,7 +999,6 @@
         </w:rPr>
         <w:t>{</w:t>
       </w:r>
-      <w:proofErr w:type="spellStart"/>
       <w:r>
         <w:rPr>
           <w:rFonts w:ascii="Century Gothic" w:hAnsi="Century Gothic" w:cs="Arial"/>
@@ -1122,7 +1017,6 @@
         </w:rPr>
         <w:t>_instructor</w:t>
       </w:r>
-      <w:proofErr w:type="spellEnd"/>
       <w:r>
         <w:rPr>
           <w:rFonts w:ascii="Century Gothic" w:hAnsi="Century Gothic" w:cs="Arial"/>
@@ -1147,27 +1041,7 @@
           <w:sz w:val="22"/>
           <w:szCs w:val="22"/>
         </w:rPr>
-        <w:t>{</w:t>
-      </w:r>
-      <w:proofErr w:type="spellStart"/>
-      <w:r>
-        <w:rPr>
-          <w:rFonts w:ascii="Century Gothic" w:hAnsi="Century Gothic" w:cs="Arial"/>
-          <w:b/>
-          <w:sz w:val="22"/>
-          <w:szCs w:val="22"/>
-        </w:rPr>
-        <w:t>telefono</w:t>
-      </w:r>
-      <w:proofErr w:type="spellEnd"/>
-      <w:r>
-        <w:rPr>
-          <w:rFonts w:ascii="Century Gothic" w:hAnsi="Century Gothic" w:cs="Arial"/>
-          <w:b/>
-          <w:sz w:val="22"/>
-          <w:szCs w:val="22"/>
-        </w:rPr>
-        <w:t>}</w:t>
+        <w:t>{telefono}</w:t>
       </w:r>
       <w:r>
         <w:rPr>
@@ -2598,7 +2472,6 @@
           <w:szCs w:val="22"/>
         </w:rPr>
       </w:pPr>
-      <w:proofErr w:type="gramStart"/>
       <w:r>
         <w:rPr>
           <w:rFonts w:ascii="Century Gothic" w:hAnsi="Century Gothic" w:cs="Arial"/>
@@ -2608,7 +2481,6 @@
         </w:rPr>
         <w:t>QUINTA.-</w:t>
       </w:r>
-      <w:proofErr w:type="gramEnd"/>
       <w:r>
         <w:rPr>
           <w:rFonts w:ascii="Century Gothic" w:hAnsi="Century Gothic" w:cs="Arial"/>
@@ -2816,7 +2688,6 @@
           <w:szCs w:val="22"/>
         </w:rPr>
       </w:pPr>
-      <w:proofErr w:type="gramStart"/>
       <w:r>
         <w:rPr>
           <w:rFonts w:ascii="Century Gothic" w:hAnsi="Century Gothic" w:cs="Arial"/>
@@ -2825,18 +2696,7 @@
           <w:sz w:val="22"/>
           <w:szCs w:val="22"/>
         </w:rPr>
-        <w:t>SEXTA.-</w:t>
-      </w:r>
-      <w:proofErr w:type="gramEnd"/>
-      <w:r>
-        <w:rPr>
-          <w:rFonts w:ascii="Century Gothic" w:hAnsi="Century Gothic" w:cs="Arial"/>
-          <w:b/>
-          <w:bCs/>
-          <w:sz w:val="22"/>
-          <w:szCs w:val="22"/>
-        </w:rPr>
-        <w:t xml:space="preserve"> CONTROL DE ASISTENCIA.- “EL PRESTADOR DE SERVICIOS”</w:t>
+        <w:t>SEXTA.- CONTROL DE ASISTENCIA.- “EL PRESTADOR DE SERVICIOS”</w:t>
       </w:r>
       <w:r>
         <w:rPr>
@@ -2857,7 +2717,6 @@
           <w:szCs w:val="22"/>
         </w:rPr>
       </w:pPr>
-      <w:proofErr w:type="gramStart"/>
       <w:r>
         <w:rPr>
           <w:rFonts w:ascii="Century Gothic" w:hAnsi="Century Gothic" w:cs="Arial"/>
@@ -2866,18 +2725,7 @@
           <w:sz w:val="22"/>
           <w:szCs w:val="22"/>
         </w:rPr>
-        <w:t>SÉPTIMA.-</w:t>
-      </w:r>
-      <w:proofErr w:type="gramEnd"/>
-      <w:r>
-        <w:rPr>
-          <w:rFonts w:ascii="Century Gothic" w:hAnsi="Century Gothic" w:cs="Arial"/>
-          <w:b/>
-          <w:bCs/>
-          <w:sz w:val="22"/>
-          <w:szCs w:val="22"/>
-        </w:rPr>
-        <w:t xml:space="preserve"> “EL PRESTADOR DE SERVICIOS”</w:t>
+        <w:t>SÉPTIMA.- “EL PRESTADOR DE SERVICIOS”</w:t>
       </w:r>
       <w:r>
         <w:rPr>
@@ -2898,7 +2746,6 @@
           <w:szCs w:val="22"/>
         </w:rPr>
       </w:pPr>
-      <w:proofErr w:type="gramStart"/>
       <w:r>
         <w:rPr>
           <w:rFonts w:ascii="Century Gothic" w:hAnsi="Century Gothic" w:cs="Arial"/>
@@ -2908,18 +2755,7 @@
           <w:szCs w:val="22"/>
         </w:rPr>
         <w:lastRenderedPageBreak/>
-        <w:t>OCTAVA.-</w:t>
-      </w:r>
-      <w:proofErr w:type="gramEnd"/>
-      <w:r>
-        <w:rPr>
-          <w:rFonts w:ascii="Century Gothic" w:hAnsi="Century Gothic" w:cs="Arial"/>
-          <w:b/>
-          <w:bCs/>
-          <w:sz w:val="22"/>
-          <w:szCs w:val="22"/>
-        </w:rPr>
-        <w:t xml:space="preserve"> FORMA DE PAGO.-</w:t>
+        <w:t>OCTAVA.- FORMA DE PAGO.-</w:t>
       </w:r>
       <w:r>
         <w:rPr>
@@ -2985,7 +2821,6 @@
           <w:szCs w:val="22"/>
         </w:rPr>
       </w:pPr>
-      <w:proofErr w:type="gramStart"/>
       <w:r>
         <w:rPr>
           <w:rFonts w:ascii="Century Gothic" w:hAnsi="Century Gothic" w:cs="Arial"/>
@@ -2994,18 +2829,7 @@
           <w:sz w:val="22"/>
           <w:szCs w:val="22"/>
         </w:rPr>
-        <w:t>NOVENA.-</w:t>
-      </w:r>
-      <w:proofErr w:type="gramEnd"/>
-      <w:r>
-        <w:rPr>
-          <w:rFonts w:ascii="Century Gothic" w:hAnsi="Century Gothic" w:cs="Arial"/>
-          <w:b/>
-          <w:bCs/>
-          <w:sz w:val="22"/>
-          <w:szCs w:val="22"/>
-        </w:rPr>
-        <w:t xml:space="preserve"> PROHIBICIÓN.- “EL PRESTADOR DE SERVICIOS”</w:t>
+        <w:t>NOVENA.- PROHIBICIÓN.- “EL PRESTADOR DE SERVICIOS”</w:t>
       </w:r>
       <w:r>
         <w:rPr>
@@ -3035,7 +2859,6 @@
           <w:szCs w:val="22"/>
         </w:rPr>
       </w:pPr>
-      <w:proofErr w:type="gramStart"/>
       <w:r>
         <w:rPr>
           <w:rFonts w:ascii="Century Gothic" w:hAnsi="Century Gothic" w:cs="Arial"/>
@@ -3044,18 +2867,7 @@
           <w:sz w:val="22"/>
           <w:szCs w:val="22"/>
         </w:rPr>
-        <w:t>DÉCIMA.-</w:t>
-      </w:r>
-      <w:proofErr w:type="gramEnd"/>
-      <w:r>
-        <w:rPr>
-          <w:rFonts w:ascii="Century Gothic" w:hAnsi="Century Gothic" w:cs="Arial"/>
-          <w:b/>
-          <w:bCs/>
-          <w:sz w:val="22"/>
-          <w:szCs w:val="22"/>
-        </w:rPr>
-        <w:t xml:space="preserve"> CAPACITACIÓN.- “EL PRESTADOR DE SERVICIOS”</w:t>
+        <w:t>DÉCIMA.- CAPACITACIÓN.- “EL PRESTADOR DE SERVICIOS”</w:t>
       </w:r>
       <w:r>
         <w:rPr>
@@ -3084,29 +2896,7 @@
           <w:sz w:val="22"/>
           <w:szCs w:val="22"/>
         </w:rPr>
-        <w:t xml:space="preserve">DÉCIMA </w:t>
-      </w:r>
-      <w:proofErr w:type="gramStart"/>
-      <w:r>
-        <w:rPr>
-          <w:rFonts w:ascii="Century Gothic" w:hAnsi="Century Gothic" w:cs="Arial"/>
-          <w:b/>
-          <w:bCs/>
-          <w:sz w:val="22"/>
-          <w:szCs w:val="22"/>
-        </w:rPr>
-        <w:t>PRIMERA.-</w:t>
-      </w:r>
-      <w:proofErr w:type="gramEnd"/>
-      <w:r>
-        <w:rPr>
-          <w:rFonts w:ascii="Century Gothic" w:hAnsi="Century Gothic" w:cs="Arial"/>
-          <w:b/>
-          <w:bCs/>
-          <w:sz w:val="22"/>
-          <w:szCs w:val="22"/>
-        </w:rPr>
-        <w:t>TERMINACIÓN DE LA RELACIÓN LABORAL.-</w:t>
+        <w:t>DÉCIMA PRIMERA.-TERMINACIÓN DE LA RELACIÓN LABORAL.-</w:t>
       </w:r>
       <w:r>
         <w:rPr>
@@ -3359,29 +3149,7 @@
           <w:sz w:val="22"/>
           <w:szCs w:val="22"/>
         </w:rPr>
-        <w:t xml:space="preserve">DÉCIMA </w:t>
-      </w:r>
-      <w:proofErr w:type="gramStart"/>
-      <w:r>
-        <w:rPr>
-          <w:rFonts w:ascii="Century Gothic" w:hAnsi="Century Gothic" w:cs="Arial"/>
-          <w:b/>
-          <w:bCs/>
-          <w:sz w:val="22"/>
-          <w:szCs w:val="22"/>
-        </w:rPr>
-        <w:t>SEGUNDA.-</w:t>
-      </w:r>
-      <w:proofErr w:type="gramEnd"/>
-      <w:r>
-        <w:rPr>
-          <w:rFonts w:ascii="Century Gothic" w:hAnsi="Century Gothic" w:cs="Arial"/>
-          <w:b/>
-          <w:bCs/>
-          <w:sz w:val="22"/>
-          <w:szCs w:val="22"/>
-        </w:rPr>
-        <w:t>FINIQUITO.-</w:t>
+        <w:t>DÉCIMA SEGUNDA.-FINIQUITO.-</w:t>
       </w:r>
       <w:r>
         <w:rPr>
@@ -3437,20 +3205,8 @@
           <w:szCs w:val="22"/>
         </w:rPr>
         <w:lastRenderedPageBreak/>
-        <w:t xml:space="preserve">DÉCIMA TERCERA. </w:t>
-      </w:r>
-      <w:proofErr w:type="gramStart"/>
-      <w:r>
-        <w:rPr>
-          <w:rFonts w:ascii="Century Gothic" w:hAnsi="Century Gothic" w:cs="Arial"/>
-          <w:b/>
-          <w:bCs/>
-          <w:sz w:val="22"/>
-          <w:szCs w:val="22"/>
-        </w:rPr>
-        <w:t>JURISDICCIÓN.-</w:t>
-      </w:r>
-      <w:proofErr w:type="gramEnd"/>
+        <w:t>DÉCIMA TERCERA. JURISDICCIÓN.-</w:t>
+      </w:r>
       <w:r>
         <w:rPr>
           <w:rFonts w:ascii="Century Gothic" w:hAnsi="Century Gothic" w:cs="Arial"/>
@@ -4476,7 +4232,7 @@
           <w:rPr>
             <w:noProof/>
           </w:rPr>
-          <w:t>5</w:t>
+          <w:t>2</w:t>
         </w:r>
         <w:r>
           <w:rPr>
@@ -6068,7 +5824,7 @@
 </file>
 
 <file path=customXml/itemProps1.xml><?xml version="1.0" encoding="utf-8"?>
-<ds:datastoreItem xmlns:ds="http://schemas.openxmlformats.org/officeDocument/2006/customXml" ds:itemID="{42C5FB66-0E0B-4D20-A2FA-E8564B3A8A3D}">
+<ds:datastoreItem xmlns:ds="http://schemas.openxmlformats.org/officeDocument/2006/customXml" ds:itemID="{E0FEA397-2076-41C7-AEF3-CD9C1F9D4AC4}">
   <ds:schemaRefs>
     <ds:schemaRef ds:uri="http://schemas.openxmlformats.org/officeDocument/2006/bibliography"/>
   </ds:schemaRefs>

</xml_diff>